<commit_message>
Added iteration plan 4 and completed assessment for iteration plan 3
</commit_message>
<xml_diff>
--- a/Iteration_Plans/Iteration Plan 3.docx
+++ b/Iteration_Plans/Iteration Plan 3.docx
@@ -410,7 +410,7 @@
           </w:tcPr>
           <w:p>
             <w:r>
-              <w:t>0</w:t>
+              <w:t>6</w:t>
             </w:r>
           </w:p>
         </w:tc>
@@ -420,7 +420,7 @@
           </w:tcPr>
           <w:p>
             <w:r>
-              <w:t>7</w:t>
+              <w:t>1</w:t>
             </w:r>
           </w:p>
         </w:tc>
@@ -462,7 +462,10 @@
           </w:tcPr>
           <w:p>
             <w:r>
-              <w:t>Incomplete</w:t>
+              <w:t>C</w:t>
+            </w:r>
+            <w:r>
+              <w:t>omplete</w:t>
             </w:r>
           </w:p>
         </w:tc>
@@ -492,17 +495,17 @@
           </w:tcPr>
           <w:p>
             <w:r>
+              <w:t>7</w:t>
+            </w:r>
+          </w:p>
+        </w:tc>
+        <w:tc>
+          <w:tcPr>
+            <w:tcW w:w="1406" w:type="dxa"/>
+          </w:tcPr>
+          <w:p>
+            <w:r>
               <w:t>0</w:t>
-            </w:r>
-          </w:p>
-        </w:tc>
-        <w:tc>
-          <w:tcPr>
-            <w:tcW w:w="1406" w:type="dxa"/>
-          </w:tcPr>
-          <w:p>
-            <w:r>
-              <w:t>7</w:t>
             </w:r>
           </w:p>
         </w:tc>
@@ -589,7 +592,7 @@
           </w:tcPr>
           <w:p>
             <w:r>
-              <w:t>0</w:t>
+              <w:t>6</w:t>
             </w:r>
           </w:p>
         </w:tc>
@@ -599,7 +602,7 @@
           </w:tcPr>
           <w:p>
             <w:r>
-              <w:t>7</w:t>
+              <w:t>1</w:t>
             </w:r>
           </w:p>
         </w:tc>
@@ -675,19 +678,31 @@
           <w:tcPr>
             <w:tcW w:w="2689" w:type="dxa"/>
           </w:tcPr>
-          <w:p/>
+          <w:p>
+            <w:r>
+              <w:t>Items incomplete</w:t>
+            </w:r>
+          </w:p>
         </w:tc>
         <w:tc>
           <w:tcPr>
             <w:tcW w:w="1559" w:type="dxa"/>
           </w:tcPr>
-          <w:p/>
+          <w:p>
+            <w:r>
+              <w:t>Active</w:t>
+            </w:r>
+          </w:p>
         </w:tc>
         <w:tc>
           <w:tcPr>
             <w:tcW w:w="4768" w:type="dxa"/>
           </w:tcPr>
-          <w:p/>
+          <w:p>
+            <w:r>
+              <w:t>2 of the 3 assigned items are incomplete at the iteration end date</w:t>
+            </w:r>
+          </w:p>
         </w:tc>
       </w:tr>
     </w:tbl>
@@ -729,6 +744,9 @@
             <w:pPr>
               <w:cnfStyle w:val="000000000000" w:firstRow="0" w:lastRow="0" w:firstColumn="0" w:lastColumn="0" w:oddVBand="0" w:evenVBand="0" w:oddHBand="0" w:evenHBand="0" w:firstRowFirstColumn="0" w:firstRowLastColumn="0" w:lastRowFirstColumn="0" w:lastRowLastColumn="0"/>
             </w:pPr>
+            <w:r>
+              <w:t>Entire iteration</w:t>
+            </w:r>
           </w:p>
         </w:tc>
       </w:tr>
@@ -752,6 +770,9 @@
             <w:pPr>
               <w:cnfStyle w:val="000000000000" w:firstRow="0" w:lastRow="0" w:firstColumn="0" w:lastColumn="0" w:oddVBand="0" w:evenVBand="0" w:oddHBand="0" w:evenHBand="0" w:firstRowFirstColumn="0" w:firstRowLastColumn="0" w:lastRowFirstColumn="0" w:lastRowLastColumn="0"/>
             </w:pPr>
+            <w:r>
+              <w:t>2020-04-27</w:t>
+            </w:r>
           </w:p>
         </w:tc>
       </w:tr>
@@ -775,6 +796,9 @@
             <w:pPr>
               <w:cnfStyle w:val="000000000000" w:firstRow="0" w:lastRow="0" w:firstColumn="0" w:lastColumn="0" w:oddVBand="0" w:evenVBand="0" w:oddHBand="0" w:evenHBand="0" w:firstRowFirstColumn="0" w:firstRowLastColumn="0" w:lastRowFirstColumn="0" w:lastRowLastColumn="0"/>
             </w:pPr>
+            <w:r>
+              <w:t>Joey, Sanjay, Tyler</w:t>
+            </w:r>
           </w:p>
         </w:tc>
       </w:tr>
@@ -798,6 +822,9 @@
             <w:pPr>
               <w:cnfStyle w:val="000000000000" w:firstRow="0" w:lastRow="0" w:firstColumn="0" w:lastColumn="0" w:oddVBand="0" w:evenVBand="0" w:oddHBand="0" w:evenHBand="0" w:firstRowFirstColumn="0" w:firstRowLastColumn="0" w:lastRowFirstColumn="0" w:lastRowLastColumn="0"/>
             </w:pPr>
+            <w:r>
+              <w:t>Yellow</w:t>
+            </w:r>
           </w:p>
         </w:tc>
       </w:tr>
@@ -805,6 +832,9 @@
     <w:p>
       <w:r>
         <w:br/>
+      </w:r>
+      <w:r>
+        <w:t>The ability to submit new paths, points of interest, and group walks to the server was completed and works successfully with no problems. It has proper error handling and will return whether the request succeeded or failed. The other 2 parts of the iteration, returning path, PoI, and group walk information, as well as submitting pictures and reviews to the server were not completed on time and as of the time of writing this, have not been completed. There aren’t specific issues that have caused this.</w:t>
       </w:r>
     </w:p>
     <w:sectPr>
@@ -2879,7 +2909,7 @@
 </file>
 
 <file path=customXml/itemProps1.xml><?xml version="1.0" encoding="utf-8"?>
-<ds:datastoreItem xmlns:ds="http://schemas.openxmlformats.org/officeDocument/2006/customXml" ds:itemID="{DC50DCAF-D129-4B06-82A1-79CD76923605}">
+<ds:datastoreItem xmlns:ds="http://schemas.openxmlformats.org/officeDocument/2006/customXml" ds:itemID="{C1B9030A-A7BE-491A-910B-855821087049}">
   <ds:schemaRefs>
     <ds:schemaRef ds:uri="http://schemas.openxmlformats.org/officeDocument/2006/bibliography"/>
   </ds:schemaRefs>

</xml_diff>